<commit_message>
Atividade M4.2 (POO) FINALIZADA
</commit_message>
<xml_diff>
--- a/M4-POO/Atividade M4.2/Atividade M4.2.docx
+++ b/M4-POO/Atividade M4.2/Atividade M4.2.docx
@@ -301,6 +301,635 @@
         <w:jc w:val="both"/>
         <w:rPr>
           <w:rFonts w:ascii="Arial" w:hAnsi="Arial" w:cs="Arial"/>
+          <w:color w:val="2F5496" w:themeColor="accent1" w:themeShade="BF"/>
+          <w:sz w:val="24"/>
+          <w:szCs w:val="24"/>
+        </w:rPr>
+      </w:pPr>
+      <w:proofErr w:type="spellStart"/>
+      <w:r>
+        <w:rPr>
+          <w:rFonts w:ascii="Arial" w:hAnsi="Arial" w:cs="Arial"/>
+          <w:color w:val="2F5496" w:themeColor="accent1" w:themeShade="BF"/>
+          <w:sz w:val="24"/>
+          <w:szCs w:val="24"/>
+        </w:rPr>
+        <w:t>class</w:t>
+      </w:r>
+      <w:proofErr w:type="spellEnd"/>
+      <w:r>
+        <w:rPr>
+          <w:rFonts w:ascii="Arial" w:hAnsi="Arial" w:cs="Arial"/>
+          <w:color w:val="2F5496" w:themeColor="accent1" w:themeShade="BF"/>
+          <w:sz w:val="24"/>
+          <w:szCs w:val="24"/>
+        </w:rPr>
+        <w:t xml:space="preserve"> Carro:</w:t>
+      </w:r>
+    </w:p>
+    <w:p>
+      <w:pPr>
+        <w:jc w:val="both"/>
+        <w:rPr>
+          <w:rFonts w:ascii="Arial" w:hAnsi="Arial" w:cs="Arial"/>
+          <w:color w:val="2F5496" w:themeColor="accent1" w:themeShade="BF"/>
+          <w:sz w:val="24"/>
+          <w:szCs w:val="24"/>
+        </w:rPr>
+      </w:pPr>
+      <w:r>
+        <w:rPr>
+          <w:rFonts w:ascii="Arial" w:hAnsi="Arial" w:cs="Arial"/>
+          <w:color w:val="2F5496" w:themeColor="accent1" w:themeShade="BF"/>
+          <w:sz w:val="24"/>
+          <w:szCs w:val="24"/>
+        </w:rPr>
+        <w:t xml:space="preserve">    </w:t>
+      </w:r>
+      <w:proofErr w:type="spellStart"/>
+      <w:r>
+        <w:rPr>
+          <w:rFonts w:ascii="Arial" w:hAnsi="Arial" w:cs="Arial"/>
+          <w:color w:val="2F5496" w:themeColor="accent1" w:themeShade="BF"/>
+          <w:sz w:val="24"/>
+          <w:szCs w:val="24"/>
+        </w:rPr>
+        <w:t>def</w:t>
+      </w:r>
+      <w:proofErr w:type="spellEnd"/>
+      <w:r>
+        <w:rPr>
+          <w:rFonts w:ascii="Arial" w:hAnsi="Arial" w:cs="Arial"/>
+          <w:color w:val="2F5496" w:themeColor="accent1" w:themeShade="BF"/>
+          <w:sz w:val="24"/>
+          <w:szCs w:val="24"/>
+        </w:rPr>
+        <w:t xml:space="preserve"> __</w:t>
+      </w:r>
+      <w:proofErr w:type="spellStart"/>
+      <w:r>
+        <w:rPr>
+          <w:rFonts w:ascii="Arial" w:hAnsi="Arial" w:cs="Arial"/>
+          <w:color w:val="2F5496" w:themeColor="accent1" w:themeShade="BF"/>
+          <w:sz w:val="24"/>
+          <w:szCs w:val="24"/>
+        </w:rPr>
+        <w:t>init</w:t>
+      </w:r>
+      <w:proofErr w:type="spellEnd"/>
+      <w:r>
+        <w:rPr>
+          <w:rFonts w:ascii="Arial" w:hAnsi="Arial" w:cs="Arial"/>
+          <w:color w:val="2F5496" w:themeColor="accent1" w:themeShade="BF"/>
+          <w:sz w:val="24"/>
+          <w:szCs w:val="24"/>
+        </w:rPr>
+        <w:t xml:space="preserve">__(self, </w:t>
+      </w:r>
+      <w:proofErr w:type="spellStart"/>
+      <w:r>
+        <w:rPr>
+          <w:rFonts w:ascii="Arial" w:hAnsi="Arial" w:cs="Arial"/>
+          <w:color w:val="2F5496" w:themeColor="accent1" w:themeShade="BF"/>
+          <w:sz w:val="24"/>
+          <w:szCs w:val="24"/>
+        </w:rPr>
+        <w:t>c_marca</w:t>
+      </w:r>
+      <w:proofErr w:type="spellEnd"/>
+      <w:r>
+        <w:rPr>
+          <w:rFonts w:ascii="Arial" w:hAnsi="Arial" w:cs="Arial"/>
+          <w:color w:val="2F5496" w:themeColor="accent1" w:themeShade="BF"/>
+          <w:sz w:val="24"/>
+          <w:szCs w:val="24"/>
+        </w:rPr>
+        <w:t xml:space="preserve">, </w:t>
+      </w:r>
+      <w:proofErr w:type="spellStart"/>
+      <w:r>
+        <w:rPr>
+          <w:rFonts w:ascii="Arial" w:hAnsi="Arial" w:cs="Arial"/>
+          <w:color w:val="2F5496" w:themeColor="accent1" w:themeShade="BF"/>
+          <w:sz w:val="24"/>
+          <w:szCs w:val="24"/>
+        </w:rPr>
+        <w:t>c_modelo</w:t>
+      </w:r>
+      <w:proofErr w:type="spellEnd"/>
+      <w:r>
+        <w:rPr>
+          <w:rFonts w:ascii="Arial" w:hAnsi="Arial" w:cs="Arial"/>
+          <w:color w:val="2F5496" w:themeColor="accent1" w:themeShade="BF"/>
+          <w:sz w:val="24"/>
+          <w:szCs w:val="24"/>
+        </w:rPr>
+        <w:t xml:space="preserve">, </w:t>
+      </w:r>
+      <w:proofErr w:type="spellStart"/>
+      <w:r>
+        <w:rPr>
+          <w:rFonts w:ascii="Arial" w:hAnsi="Arial" w:cs="Arial"/>
+          <w:color w:val="2F5496" w:themeColor="accent1" w:themeShade="BF"/>
+          <w:sz w:val="24"/>
+          <w:szCs w:val="24"/>
+        </w:rPr>
+        <w:t>c_ano</w:t>
+      </w:r>
+      <w:proofErr w:type="spellEnd"/>
+      <w:r>
+        <w:rPr>
+          <w:rFonts w:ascii="Arial" w:hAnsi="Arial" w:cs="Arial"/>
+          <w:color w:val="2F5496" w:themeColor="accent1" w:themeShade="BF"/>
+          <w:sz w:val="24"/>
+          <w:szCs w:val="24"/>
+        </w:rPr>
+        <w:t>):</w:t>
+      </w:r>
+    </w:p>
+    <w:p>
+      <w:pPr>
+        <w:jc w:val="both"/>
+        <w:rPr>
+          <w:rFonts w:ascii="Arial" w:hAnsi="Arial" w:cs="Arial"/>
+          <w:color w:val="2F5496" w:themeColor="accent1" w:themeShade="BF"/>
+          <w:sz w:val="24"/>
+          <w:szCs w:val="24"/>
+        </w:rPr>
+      </w:pPr>
+      <w:r>
+        <w:rPr>
+          <w:rFonts w:ascii="Arial" w:hAnsi="Arial" w:cs="Arial"/>
+          <w:color w:val="2F5496" w:themeColor="accent1" w:themeShade="BF"/>
+          <w:sz w:val="24"/>
+          <w:szCs w:val="24"/>
+        </w:rPr>
+        <w:t xml:space="preserve">        </w:t>
+      </w:r>
+      <w:proofErr w:type="spellStart"/>
+      <w:r>
+        <w:rPr>
+          <w:rFonts w:ascii="Arial" w:hAnsi="Arial" w:cs="Arial"/>
+          <w:color w:val="2F5496" w:themeColor="accent1" w:themeShade="BF"/>
+          <w:sz w:val="24"/>
+          <w:szCs w:val="24"/>
+        </w:rPr>
+        <w:t>self.c_marca</w:t>
+      </w:r>
+      <w:proofErr w:type="spellEnd"/>
+      <w:r>
+        <w:rPr>
+          <w:rFonts w:ascii="Arial" w:hAnsi="Arial" w:cs="Arial"/>
+          <w:color w:val="2F5496" w:themeColor="accent1" w:themeShade="BF"/>
+          <w:sz w:val="24"/>
+          <w:szCs w:val="24"/>
+        </w:rPr>
+        <w:t xml:space="preserve"> = </w:t>
+      </w:r>
+      <w:proofErr w:type="spellStart"/>
+      <w:r>
+        <w:rPr>
+          <w:rFonts w:ascii="Arial" w:hAnsi="Arial" w:cs="Arial"/>
+          <w:color w:val="2F5496" w:themeColor="accent1" w:themeShade="BF"/>
+          <w:sz w:val="24"/>
+          <w:szCs w:val="24"/>
+        </w:rPr>
+        <w:t>c_marca</w:t>
+      </w:r>
+      <w:proofErr w:type="spellEnd"/>
+    </w:p>
+    <w:p>
+      <w:pPr>
+        <w:jc w:val="both"/>
+        <w:rPr>
+          <w:rFonts w:ascii="Arial" w:hAnsi="Arial" w:cs="Arial"/>
+          <w:color w:val="2F5496" w:themeColor="accent1" w:themeShade="BF"/>
+          <w:sz w:val="24"/>
+          <w:szCs w:val="24"/>
+        </w:rPr>
+      </w:pPr>
+      <w:r>
+        <w:rPr>
+          <w:rFonts w:ascii="Arial" w:hAnsi="Arial" w:cs="Arial"/>
+          <w:color w:val="2F5496" w:themeColor="accent1" w:themeShade="BF"/>
+          <w:sz w:val="24"/>
+          <w:szCs w:val="24"/>
+        </w:rPr>
+        <w:t xml:space="preserve">        </w:t>
+      </w:r>
+      <w:proofErr w:type="spellStart"/>
+      <w:r>
+        <w:rPr>
+          <w:rFonts w:ascii="Arial" w:hAnsi="Arial" w:cs="Arial"/>
+          <w:color w:val="2F5496" w:themeColor="accent1" w:themeShade="BF"/>
+          <w:sz w:val="24"/>
+          <w:szCs w:val="24"/>
+        </w:rPr>
+        <w:t>self.c_modelo</w:t>
+      </w:r>
+      <w:proofErr w:type="spellEnd"/>
+      <w:r>
+        <w:rPr>
+          <w:rFonts w:ascii="Arial" w:hAnsi="Arial" w:cs="Arial"/>
+          <w:color w:val="2F5496" w:themeColor="accent1" w:themeShade="BF"/>
+          <w:sz w:val="24"/>
+          <w:szCs w:val="24"/>
+        </w:rPr>
+        <w:t xml:space="preserve"> = </w:t>
+      </w:r>
+      <w:proofErr w:type="spellStart"/>
+      <w:r>
+        <w:rPr>
+          <w:rFonts w:ascii="Arial" w:hAnsi="Arial" w:cs="Arial"/>
+          <w:color w:val="2F5496" w:themeColor="accent1" w:themeShade="BF"/>
+          <w:sz w:val="24"/>
+          <w:szCs w:val="24"/>
+        </w:rPr>
+        <w:t>c_modelo</w:t>
+      </w:r>
+      <w:proofErr w:type="spellEnd"/>
+    </w:p>
+    <w:p>
+      <w:pPr>
+        <w:jc w:val="both"/>
+        <w:rPr>
+          <w:rFonts w:ascii="Arial" w:hAnsi="Arial" w:cs="Arial"/>
+          <w:color w:val="2F5496" w:themeColor="accent1" w:themeShade="BF"/>
+          <w:sz w:val="24"/>
+          <w:szCs w:val="24"/>
+        </w:rPr>
+      </w:pPr>
+      <w:r>
+        <w:rPr>
+          <w:rFonts w:ascii="Arial" w:hAnsi="Arial" w:cs="Arial"/>
+          <w:color w:val="2F5496" w:themeColor="accent1" w:themeShade="BF"/>
+          <w:sz w:val="24"/>
+          <w:szCs w:val="24"/>
+        </w:rPr>
+        <w:t xml:space="preserve">        </w:t>
+      </w:r>
+      <w:proofErr w:type="spellStart"/>
+      <w:r>
+        <w:rPr>
+          <w:rFonts w:ascii="Arial" w:hAnsi="Arial" w:cs="Arial"/>
+          <w:color w:val="2F5496" w:themeColor="accent1" w:themeShade="BF"/>
+          <w:sz w:val="24"/>
+          <w:szCs w:val="24"/>
+        </w:rPr>
+        <w:t>self.c_ano</w:t>
+      </w:r>
+      <w:proofErr w:type="spellEnd"/>
+      <w:r>
+        <w:rPr>
+          <w:rFonts w:ascii="Arial" w:hAnsi="Arial" w:cs="Arial"/>
+          <w:color w:val="2F5496" w:themeColor="accent1" w:themeShade="BF"/>
+          <w:sz w:val="24"/>
+          <w:szCs w:val="24"/>
+        </w:rPr>
+        <w:t xml:space="preserve"> = </w:t>
+      </w:r>
+      <w:proofErr w:type="spellStart"/>
+      <w:r>
+        <w:rPr>
+          <w:rFonts w:ascii="Arial" w:hAnsi="Arial" w:cs="Arial"/>
+          <w:color w:val="2F5496" w:themeColor="accent1" w:themeShade="BF"/>
+          <w:sz w:val="24"/>
+          <w:szCs w:val="24"/>
+        </w:rPr>
+        <w:t>c_ano</w:t>
+      </w:r>
+      <w:proofErr w:type="spellEnd"/>
+    </w:p>
+    <w:p>
+      <w:pPr>
+        <w:jc w:val="both"/>
+        <w:rPr>
+          <w:rFonts w:ascii="Arial" w:hAnsi="Arial" w:cs="Arial"/>
+          <w:color w:val="2F5496" w:themeColor="accent1" w:themeShade="BF"/>
+          <w:sz w:val="24"/>
+          <w:szCs w:val="24"/>
+        </w:rPr>
+      </w:pPr>
+      <w:r>
+        <w:rPr>
+          <w:rFonts w:ascii="Arial" w:hAnsi="Arial" w:cs="Arial"/>
+          <w:color w:val="2F5496" w:themeColor="accent1" w:themeShade="BF"/>
+          <w:sz w:val="24"/>
+          <w:szCs w:val="24"/>
+        </w:rPr>
+        <w:t xml:space="preserve">    </w:t>
+      </w:r>
+      <w:proofErr w:type="spellStart"/>
+      <w:r>
+        <w:rPr>
+          <w:rFonts w:ascii="Arial" w:hAnsi="Arial" w:cs="Arial"/>
+          <w:color w:val="2F5496" w:themeColor="accent1" w:themeShade="BF"/>
+          <w:sz w:val="24"/>
+          <w:szCs w:val="24"/>
+        </w:rPr>
+        <w:t>pass</w:t>
+      </w:r>
+      <w:proofErr w:type="spellEnd"/>
+    </w:p>
+    <w:p>
+      <w:pPr>
+        <w:jc w:val="both"/>
+        <w:rPr>
+          <w:rFonts w:ascii="Arial" w:hAnsi="Arial" w:cs="Arial"/>
+          <w:color w:val="2F5496" w:themeColor="accent1" w:themeShade="BF"/>
+          <w:sz w:val="24"/>
+          <w:szCs w:val="24"/>
+        </w:rPr>
+      </w:pPr>
+    </w:p>
+    <w:p>
+      <w:pPr>
+        <w:jc w:val="both"/>
+        <w:rPr>
+          <w:rFonts w:ascii="Arial" w:hAnsi="Arial" w:cs="Arial"/>
+          <w:color w:val="2F5496" w:themeColor="accent1" w:themeShade="BF"/>
+          <w:sz w:val="24"/>
+          <w:szCs w:val="24"/>
+        </w:rPr>
+      </w:pPr>
+      <w:r>
+        <w:rPr>
+          <w:rFonts w:ascii="Arial" w:hAnsi="Arial" w:cs="Arial"/>
+          <w:color w:val="2F5496" w:themeColor="accent1" w:themeShade="BF"/>
+          <w:sz w:val="24"/>
+          <w:szCs w:val="24"/>
+        </w:rPr>
+        <w:t xml:space="preserve">    </w:t>
+      </w:r>
+      <w:proofErr w:type="spellStart"/>
+      <w:r>
+        <w:rPr>
+          <w:rFonts w:ascii="Arial" w:hAnsi="Arial" w:cs="Arial"/>
+          <w:color w:val="2F5496" w:themeColor="accent1" w:themeShade="BF"/>
+          <w:sz w:val="24"/>
+          <w:szCs w:val="24"/>
+        </w:rPr>
+        <w:t>def</w:t>
+      </w:r>
+      <w:proofErr w:type="spellEnd"/>
+      <w:r>
+        <w:rPr>
+          <w:rFonts w:ascii="Arial" w:hAnsi="Arial" w:cs="Arial"/>
+          <w:color w:val="2F5496" w:themeColor="accent1" w:themeShade="BF"/>
+          <w:sz w:val="24"/>
+          <w:szCs w:val="24"/>
+        </w:rPr>
+        <w:t xml:space="preserve"> </w:t>
+      </w:r>
+      <w:proofErr w:type="spellStart"/>
+      <w:r>
+        <w:rPr>
+          <w:rFonts w:ascii="Arial" w:hAnsi="Arial" w:cs="Arial"/>
+          <w:color w:val="2F5496" w:themeColor="accent1" w:themeShade="BF"/>
+          <w:sz w:val="24"/>
+          <w:szCs w:val="24"/>
+        </w:rPr>
+        <w:t>ExibirInformacoesDoCarro</w:t>
+      </w:r>
+      <w:proofErr w:type="spellEnd"/>
+      <w:r>
+        <w:rPr>
+          <w:rFonts w:ascii="Arial" w:hAnsi="Arial" w:cs="Arial"/>
+          <w:color w:val="2F5496" w:themeColor="accent1" w:themeShade="BF"/>
+          <w:sz w:val="24"/>
+          <w:szCs w:val="24"/>
+        </w:rPr>
+        <w:t>(self):</w:t>
+      </w:r>
+    </w:p>
+    <w:p>
+      <w:pPr>
+        <w:jc w:val="both"/>
+        <w:rPr>
+          <w:rFonts w:ascii="Arial" w:hAnsi="Arial" w:cs="Arial"/>
+          <w:color w:val="2F5496" w:themeColor="accent1" w:themeShade="BF"/>
+          <w:sz w:val="24"/>
+          <w:szCs w:val="24"/>
+        </w:rPr>
+      </w:pPr>
+      <w:r>
+        <w:rPr>
+          <w:rFonts w:ascii="Arial" w:hAnsi="Arial" w:cs="Arial"/>
+          <w:color w:val="2F5496" w:themeColor="accent1" w:themeShade="BF"/>
+          <w:sz w:val="24"/>
+          <w:szCs w:val="24"/>
+        </w:rPr>
+        <w:t xml:space="preserve">        print(</w:t>
+      </w:r>
+      <w:proofErr w:type="spellStart"/>
+      <w:r>
+        <w:rPr>
+          <w:rFonts w:ascii="Arial" w:hAnsi="Arial" w:cs="Arial"/>
+          <w:color w:val="2F5496" w:themeColor="accent1" w:themeShade="BF"/>
+          <w:sz w:val="24"/>
+          <w:szCs w:val="24"/>
+        </w:rPr>
+        <w:t>self.c_marca</w:t>
+      </w:r>
+      <w:proofErr w:type="spellEnd"/>
+      <w:r>
+        <w:rPr>
+          <w:rFonts w:ascii="Arial" w:hAnsi="Arial" w:cs="Arial"/>
+          <w:color w:val="2F5496" w:themeColor="accent1" w:themeShade="BF"/>
+          <w:sz w:val="24"/>
+          <w:szCs w:val="24"/>
+        </w:rPr>
+        <w:t xml:space="preserve">, </w:t>
+      </w:r>
+      <w:proofErr w:type="spellStart"/>
+      <w:r>
+        <w:rPr>
+          <w:rFonts w:ascii="Arial" w:hAnsi="Arial" w:cs="Arial"/>
+          <w:color w:val="2F5496" w:themeColor="accent1" w:themeShade="BF"/>
+          <w:sz w:val="24"/>
+          <w:szCs w:val="24"/>
+        </w:rPr>
+        <w:t>self.c_modelo</w:t>
+      </w:r>
+      <w:proofErr w:type="spellEnd"/>
+      <w:r>
+        <w:rPr>
+          <w:rFonts w:ascii="Arial" w:hAnsi="Arial" w:cs="Arial"/>
+          <w:color w:val="2F5496" w:themeColor="accent1" w:themeShade="BF"/>
+          <w:sz w:val="24"/>
+          <w:szCs w:val="24"/>
+        </w:rPr>
+        <w:t xml:space="preserve">, </w:t>
+      </w:r>
+      <w:proofErr w:type="spellStart"/>
+      <w:r>
+        <w:rPr>
+          <w:rFonts w:ascii="Arial" w:hAnsi="Arial" w:cs="Arial"/>
+          <w:color w:val="2F5496" w:themeColor="accent1" w:themeShade="BF"/>
+          <w:sz w:val="24"/>
+          <w:szCs w:val="24"/>
+        </w:rPr>
+        <w:t>self.c_ano</w:t>
+      </w:r>
+      <w:proofErr w:type="spellEnd"/>
+      <w:r>
+        <w:rPr>
+          <w:rFonts w:ascii="Arial" w:hAnsi="Arial" w:cs="Arial"/>
+          <w:color w:val="2F5496" w:themeColor="accent1" w:themeShade="BF"/>
+          <w:sz w:val="24"/>
+          <w:szCs w:val="24"/>
+        </w:rPr>
+        <w:t>)</w:t>
+      </w:r>
+    </w:p>
+    <w:p>
+      <w:pPr>
+        <w:jc w:val="both"/>
+        <w:rPr>
+          <w:rFonts w:ascii="Arial" w:hAnsi="Arial" w:cs="Arial"/>
+          <w:color w:val="2F5496" w:themeColor="accent1" w:themeShade="BF"/>
+          <w:sz w:val="24"/>
+          <w:szCs w:val="24"/>
+        </w:rPr>
+      </w:pPr>
+    </w:p>
+    <w:p>
+      <w:pPr>
+        <w:jc w:val="both"/>
+        <w:rPr>
+          <w:rFonts w:ascii="Arial" w:hAnsi="Arial" w:cs="Arial"/>
+          <w:color w:val="2F5496" w:themeColor="accent1" w:themeShade="BF"/>
+          <w:sz w:val="24"/>
+          <w:szCs w:val="24"/>
+        </w:rPr>
+      </w:pPr>
+      <w:r>
+        <w:rPr>
+          <w:rFonts w:ascii="Arial" w:hAnsi="Arial" w:cs="Arial"/>
+          <w:color w:val="2F5496" w:themeColor="accent1" w:themeShade="BF"/>
+          <w:sz w:val="24"/>
+          <w:szCs w:val="24"/>
+        </w:rPr>
+        <w:t>carro1 = Carro('Fiat', 'Toro', '2022')</w:t>
+      </w:r>
+    </w:p>
+    <w:p>
+      <w:pPr>
+        <w:jc w:val="both"/>
+        <w:rPr>
+          <w:rFonts w:ascii="Arial" w:hAnsi="Arial" w:cs="Arial"/>
+          <w:color w:val="2F5496" w:themeColor="accent1" w:themeShade="BF"/>
+          <w:sz w:val="24"/>
+          <w:szCs w:val="24"/>
+        </w:rPr>
+      </w:pPr>
+      <w:r>
+        <w:rPr>
+          <w:rFonts w:ascii="Arial" w:hAnsi="Arial" w:cs="Arial"/>
+          <w:color w:val="2F5496" w:themeColor="accent1" w:themeShade="BF"/>
+          <w:sz w:val="24"/>
+          <w:szCs w:val="24"/>
+        </w:rPr>
+        <w:t>carro2 = Carro('</w:t>
+      </w:r>
+      <w:proofErr w:type="spellStart"/>
+      <w:r>
+        <w:rPr>
+          <w:rFonts w:ascii="Arial" w:hAnsi="Arial" w:cs="Arial"/>
+          <w:color w:val="2F5496" w:themeColor="accent1" w:themeShade="BF"/>
+          <w:sz w:val="24"/>
+          <w:szCs w:val="24"/>
+        </w:rPr>
+        <w:t>Troller</w:t>
+      </w:r>
+      <w:proofErr w:type="spellEnd"/>
+      <w:r>
+        <w:rPr>
+          <w:rFonts w:ascii="Arial" w:hAnsi="Arial" w:cs="Arial"/>
+          <w:color w:val="2F5496" w:themeColor="accent1" w:themeShade="BF"/>
+          <w:sz w:val="24"/>
+          <w:szCs w:val="24"/>
+        </w:rPr>
+        <w:t>', 'T4', '2022')</w:t>
+      </w:r>
+    </w:p>
+    <w:p>
+      <w:pPr>
+        <w:jc w:val="both"/>
+        <w:rPr>
+          <w:rFonts w:ascii="Arial" w:hAnsi="Arial" w:cs="Arial"/>
+          <w:color w:val="2F5496" w:themeColor="accent1" w:themeShade="BF"/>
+          <w:sz w:val="24"/>
+          <w:szCs w:val="24"/>
+        </w:rPr>
+      </w:pPr>
+      <w:r>
+        <w:rPr>
+          <w:rFonts w:ascii="Arial" w:hAnsi="Arial" w:cs="Arial"/>
+          <w:color w:val="2F5496" w:themeColor="accent1" w:themeShade="BF"/>
+          <w:sz w:val="24"/>
+          <w:szCs w:val="24"/>
+        </w:rPr>
+        <w:t>carro3 = Carro('Ford', 'Mustang', '1967')</w:t>
+      </w:r>
+    </w:p>
+    <w:p>
+      <w:pPr>
+        <w:jc w:val="both"/>
+        <w:rPr>
+          <w:rFonts w:ascii="Arial" w:hAnsi="Arial" w:cs="Arial"/>
+          <w:color w:val="2F5496" w:themeColor="accent1" w:themeShade="BF"/>
+          <w:sz w:val="24"/>
+          <w:szCs w:val="24"/>
+        </w:rPr>
+      </w:pPr>
+    </w:p>
+    <w:p>
+      <w:pPr>
+        <w:jc w:val="both"/>
+        <w:rPr>
+          <w:rFonts w:ascii="Arial" w:hAnsi="Arial" w:cs="Arial"/>
+          <w:color w:val="2F5496" w:themeColor="accent1" w:themeShade="BF"/>
+          <w:sz w:val="24"/>
+          <w:szCs w:val="24"/>
+        </w:rPr>
+      </w:pPr>
+      <w:r>
+        <w:rPr>
+          <w:rFonts w:ascii="Arial" w:hAnsi="Arial" w:cs="Arial"/>
+          <w:color w:val="2F5496" w:themeColor="accent1" w:themeShade="BF"/>
+          <w:sz w:val="24"/>
+          <w:szCs w:val="24"/>
+        </w:rPr>
+        <w:lastRenderedPageBreak/>
+        <w:t>carro1.ExibirInformacoesDoCarro()</w:t>
+      </w:r>
+    </w:p>
+    <w:p>
+      <w:pPr>
+        <w:jc w:val="both"/>
+        <w:rPr>
+          <w:rFonts w:ascii="Arial" w:hAnsi="Arial" w:cs="Arial"/>
+          <w:color w:val="2F5496" w:themeColor="accent1" w:themeShade="BF"/>
+          <w:sz w:val="24"/>
+          <w:szCs w:val="24"/>
+        </w:rPr>
+      </w:pPr>
+      <w:r>
+        <w:rPr>
+          <w:rFonts w:ascii="Arial" w:hAnsi="Arial" w:cs="Arial"/>
+          <w:color w:val="2F5496" w:themeColor="accent1" w:themeShade="BF"/>
+          <w:sz w:val="24"/>
+          <w:szCs w:val="24"/>
+        </w:rPr>
+        <w:t>carro2.ExibirInformacoesDoCarro()</w:t>
+      </w:r>
+    </w:p>
+    <w:p>
+      <w:pPr>
+        <w:jc w:val="both"/>
+        <w:rPr>
+          <w:rFonts w:ascii="Arial" w:hAnsi="Arial" w:cs="Arial"/>
           <w:b/>
           <w:bCs/>
           <w:color w:val="2F5496" w:themeColor="accent1" w:themeShade="BF"/>
@@ -315,7 +944,7 @@
           <w:sz w:val="24"/>
           <w:szCs w:val="24"/>
         </w:rPr>
-        <w:t>ESCREVER</w:t>
+        <w:t>carro3.ExibirInformacoesDoCarro()</w:t>
       </w:r>
       <w:r>
         <w:rPr>

</xml_diff>